<commit_message>
Se actualiza con link de GitHub
</commit_message>
<xml_diff>
--- a/Lab7Documentacion.docx
+++ b/Lab7Documentacion.docx
@@ -1,6 +1,6 @@
 
 <file path=word/document.xml><?xml version="1.0" encoding="utf-8"?>
-<w:document xmlns:wpc="http://schemas.microsoft.com/office/word/2010/wordprocessingCanvas" xmlns:cx="http://schemas.microsoft.com/office/drawing/2014/chartex" xmlns:cx1="http://schemas.microsoft.com/office/drawing/2015/9/8/chartex" xmlns:cx2="http://schemas.microsoft.com/office/drawing/2015/10/21/chartex" xmlns:cx3="http://schemas.microsoft.com/office/drawing/2016/5/9/chartex" xmlns:cx4="http://schemas.microsoft.com/office/drawing/2016/5/10/chartex" xmlns:cx5="http://schemas.microsoft.com/office/drawing/2016/5/11/chartex" xmlns:cx6="http://schemas.microsoft.com/office/drawing/2016/5/12/chartex" xmlns:cx7="http://schemas.microsoft.com/office/drawing/2016/5/13/chartex" xmlns:cx8="http://schemas.microsoft.com/office/drawing/2016/5/14/chartex" xmlns:mc="http://schemas.openxmlformats.org/markup-compatibility/2006" xmlns:aink="http://schemas.microsoft.com/office/drawing/2016/ink" xmlns:am3d="http://schemas.microsoft.com/office/drawing/2017/model3d" xmlns:o="urn:schemas-microsoft-com:office:office" xmlns:r="http://schemas.openxmlformats.org/officeDocument/2006/relationships" xmlns:m="http://schemas.openxmlformats.org/officeDocument/2006/math" xmlns:v="urn:schemas-microsoft-com:vml" xmlns:wp14="http://schemas.microsoft.com/office/word/2010/wordprocessingDrawing" xmlns:wp="http://schemas.openxmlformats.org/drawingml/2006/wordprocessingDrawing" xmlns:w10="urn:schemas-microsoft-com:office:word" xmlns:w="http://schemas.openxmlformats.org/wordprocessingml/2006/main" xmlns:w14="http://schemas.microsoft.com/office/word/2010/wordml" xmlns:w15="http://schemas.microsoft.com/office/word/2012/wordml" xmlns:w16cex="http://schemas.microsoft.com/office/word/2018/wordml/cex" xmlns:w16cid="http://schemas.microsoft.com/office/word/2016/wordml/cid" xmlns:w16="http://schemas.microsoft.com/office/word/2018/wordml" xmlns:w16se="http://schemas.microsoft.com/office/word/2015/wordml/symex" xmlns:wpg="http://schemas.microsoft.com/office/word/2010/wordprocessingGroup" xmlns:wpi="http://schemas.microsoft.com/office/word/2010/wordprocessingInk" xmlns:wne="http://schemas.microsoft.com/office/word/2006/wordml" xmlns:wps="http://schemas.microsoft.com/office/word/2010/wordprocessingShape" mc:Ignorable="w14 w15 w16se w16cid w16 w16cex wp14">
+<w:document xmlns:wpc="http://schemas.microsoft.com/office/word/2010/wordprocessingCanvas" xmlns:cx="http://schemas.microsoft.com/office/drawing/2014/chartex" xmlns:cx1="http://schemas.microsoft.com/office/drawing/2015/9/8/chartex" xmlns:cx2="http://schemas.microsoft.com/office/drawing/2015/10/21/chartex" xmlns:cx3="http://schemas.microsoft.com/office/drawing/2016/5/9/chartex" xmlns:cx4="http://schemas.microsoft.com/office/drawing/2016/5/10/chartex" xmlns:cx5="http://schemas.microsoft.com/office/drawing/2016/5/11/chartex" xmlns:cx6="http://schemas.microsoft.com/office/drawing/2016/5/12/chartex" xmlns:cx7="http://schemas.microsoft.com/office/drawing/2016/5/13/chartex" xmlns:cx8="http://schemas.microsoft.com/office/drawing/2016/5/14/chartex" xmlns:mc="http://schemas.openxmlformats.org/markup-compatibility/2006" xmlns:aink="http://schemas.microsoft.com/office/drawing/2016/ink" xmlns:am3d="http://schemas.microsoft.com/office/drawing/2017/model3d" xmlns:o="urn:schemas-microsoft-com:office:office" xmlns:r="http://schemas.openxmlformats.org/officeDocument/2006/relationships" xmlns:m="http://schemas.openxmlformats.org/officeDocument/2006/math" xmlns:v="urn:schemas-microsoft-com:vml" xmlns:wp14="http://schemas.microsoft.com/office/word/2010/wordprocessingDrawing" xmlns:wp="http://schemas.openxmlformats.org/drawingml/2006/wordprocessingDrawing" xmlns:w10="urn:schemas-microsoft-com:office:word" xmlns:w="http://schemas.openxmlformats.org/wordprocessingml/2006/main" xmlns:w14="http://schemas.microsoft.com/office/word/2010/wordml" xmlns:w15="http://schemas.microsoft.com/office/word/2012/wordml" xmlns:w16cex="http://schemas.microsoft.com/office/word/2018/wordml/cex" xmlns:w16cid="http://schemas.microsoft.com/office/word/2016/wordml/cid" xmlns:w16="http://schemas.microsoft.com/office/word/2018/wordml" xmlns:w16sdtdh="http://schemas.microsoft.com/office/word/2020/wordml/sdtdatahash" xmlns:w16se="http://schemas.microsoft.com/office/word/2015/wordml/symex" xmlns:wpg="http://schemas.microsoft.com/office/word/2010/wordprocessingGroup" xmlns:wpi="http://schemas.microsoft.com/office/word/2010/wordprocessingInk" xmlns:wne="http://schemas.microsoft.com/office/word/2006/wordml" xmlns:wps="http://schemas.microsoft.com/office/word/2010/wordprocessingShape" mc:Ignorable="w14 w15 w16se w16cid w16 w16cex w16sdtdh wp14">
   <w:body>
     <w:p>
       <w:pPr>
@@ -147,17 +147,8 @@
           <w:color w:val="000000"/>
           <w:lang w:val="es-GT"/>
         </w:rPr>
-        <w:t xml:space="preserve"> </w:t>
-      </w:r>
-      <w:proofErr w:type="spellStart"/>
-      <w:r>
-        <w:rPr>
-          <w:color w:val="000000"/>
-          <w:lang w:val="es-GT"/>
-        </w:rPr>
-        <w:t>Assembler</w:t>
-      </w:r>
-      <w:proofErr w:type="spellEnd"/>
+        <w:t xml:space="preserve"> Assembler</w:t>
+      </w:r>
     </w:p>
     <w:p>
       <w:pPr>
@@ -212,7 +203,7 @@
           <w:u w:val="single"/>
           <w:lang w:val="es-GT"/>
         </w:rPr>
-        <w:t>6</w:t>
+        <w:t>7</w:t>
       </w:r>
     </w:p>
     <w:p/>
@@ -231,25 +222,15 @@
           <w:sz w:val="26"/>
           <w:szCs w:val="26"/>
         </w:rPr>
-        <w:t xml:space="preserve">Como parte del curso de Organización de computadoras y </w:t>
-      </w:r>
-      <w:proofErr w:type="spellStart"/>
-      <w:r>
-        <w:rPr>
-          <w:color w:val="000000"/>
-          <w:sz w:val="26"/>
-          <w:szCs w:val="26"/>
-        </w:rPr>
-        <w:t>Assembler</w:t>
-      </w:r>
-      <w:proofErr w:type="spellEnd"/>
-      <w:r>
-        <w:rPr>
-          <w:color w:val="000000"/>
-          <w:sz w:val="26"/>
-          <w:szCs w:val="26"/>
-        </w:rPr>
-        <w:t xml:space="preserve"> se realiza el siguiente programa adjunto, el cual consiste en: cálculos aritméticos y operadores lógicos.</w:t>
+        <w:t xml:space="preserve">Como parte del curso de Organización de computadoras y Assembler se realiza el siguiente programa adjunto, </w:t>
+      </w:r>
+      <w:r>
+        <w:rPr>
+          <w:color w:val="000000"/>
+          <w:sz w:val="26"/>
+          <w:szCs w:val="26"/>
+        </w:rPr>
+        <w:t>el cual consiste en el manejo y desarrollo de arrays y cadenas en ARM, usando distintos modos de direccionamiento.</w:t>
       </w:r>
     </w:p>
     <w:p>
@@ -267,7 +248,7 @@
           <w:sz w:val="26"/>
           <w:szCs w:val="26"/>
         </w:rPr>
-        <w:t>Entre los aspectos desarrollados, se encuentra la suma con acarreo, resta de dos números, multiplicación de dos números. Además de la aplicación de operadores lógicos como el AND, Exclusive OR. Adicionalmente a esto el operador para correr de bit a la derecha.</w:t>
+        <w:t>Se presenta la problemática de una empresa en la cual se desea evaluar el desempeño de 10 empleados, divididos del 0-9 según su desempeño laboral. Cada empleado tiene un código almacenado en otro array.</w:t>
       </w:r>
     </w:p>
     <w:p>
@@ -285,15 +266,7 @@
           <w:sz w:val="26"/>
           <w:szCs w:val="26"/>
         </w:rPr>
-        <w:t>Mi mes de nacimiento corresponde a septiembre, por lo cual es el número 9, el primer dígito. En cuanto a mi día de cumpleaños, es el 8. Por lo tanto, el segundo dígito utilizado corresponde al mismo.</w:t>
-      </w:r>
-      <w:r>
-        <w:rPr>
-          <w:color w:val="000000"/>
-          <w:sz w:val="26"/>
-          <w:szCs w:val="26"/>
-        </w:rPr>
-        <w:t xml:space="preserve"> Para guardar los mismos, los valores se almacenaron en memoria, no en variables.</w:t>
+        <w:t>Se desarrolló un programa con el nombre indicado en el pdf, además de comentar las partes necesarias del código; calcular valor promedio de calificaciones, mostrar la calificación que más se repite y la impresión de los empleados que tuvieron nota igual a 9.</w:t>
       </w:r>
     </w:p>
     <w:p>
@@ -305,32 +278,6 @@
           <w:szCs w:val="26"/>
         </w:rPr>
       </w:pPr>
-      <w:r>
-        <w:rPr>
-          <w:color w:val="000000"/>
-          <w:sz w:val="26"/>
-          <w:szCs w:val="26"/>
-        </w:rPr>
-        <w:t xml:space="preserve">El programa desarrollado cumple con los requisitos planteados, además de incluir la presentación y documentación necesaria. Se adjunta el programa con su </w:t>
-      </w:r>
-      <w:proofErr w:type="gramStart"/>
-      <w:r>
-        <w:rPr>
-          <w:color w:val="000000"/>
-          <w:sz w:val="26"/>
-          <w:szCs w:val="26"/>
-        </w:rPr>
-        <w:t>extensión .</w:t>
-      </w:r>
-      <w:proofErr w:type="gramEnd"/>
-      <w:r>
-        <w:rPr>
-          <w:color w:val="000000"/>
-          <w:sz w:val="26"/>
-          <w:szCs w:val="26"/>
-        </w:rPr>
-        <w:t>s.</w:t>
-      </w:r>
     </w:p>
     <w:p>
       <w:pPr>
@@ -347,84 +294,38 @@
           <w:sz w:val="26"/>
           <w:szCs w:val="26"/>
         </w:rPr>
-        <w:t>Enlace del vídeo demostrativo de funcionamiento:</w:t>
+        <w:t>Evidencia del correcto funcionamiento:</w:t>
       </w:r>
     </w:p>
     <w:p>
       <w:pPr>
         <w:jc w:val="both"/>
         <w:rPr>
-          <w:sz w:val="26"/>
-          <w:szCs w:val="26"/>
-        </w:rPr>
-      </w:pPr>
-      <w:hyperlink r:id="rId4" w:history="1">
-        <w:r>
-          <w:rPr>
-            <w:rStyle w:val="Hipervnculo"/>
-            <w:sz w:val="26"/>
-            <w:szCs w:val="26"/>
-          </w:rPr>
-          <w:t>https://www.youtube.com/watch?v=2ZerJgKmC9c&amp;ab_channel=AleG%C3%B3mez</w:t>
-        </w:r>
-      </w:hyperlink>
+          <w:color w:val="000000"/>
+          <w:sz w:val="26"/>
+          <w:szCs w:val="26"/>
+        </w:rPr>
+      </w:pPr>
     </w:p>
     <w:p>
       <w:pPr>
         <w:jc w:val="both"/>
-        <w:rPr>
-          <w:sz w:val="26"/>
-          <w:szCs w:val="26"/>
-        </w:rPr>
-      </w:pPr>
-      <w:r>
-        <w:rPr>
-          <w:sz w:val="26"/>
-          <w:szCs w:val="26"/>
-        </w:rPr>
-        <w:t>Evidencia del correcto funcionamiento del programa:</w:t>
-      </w:r>
-    </w:p>
-    <w:p>
-      <w:pPr>
-        <w:jc w:val="both"/>
-      </w:pPr>
-      <w:r>
-        <w:drawing>
-          <wp:inline distT="0" distB="0" distL="0" distR="0" wp14:anchorId="7E5440CF" wp14:editId="161F3308">
-            <wp:extent cx="4098355" cy="1472184"/>
-            <wp:effectExtent l="0" t="0" r="0" b="0"/>
-            <wp:docPr id="1" name="Imagen 1"/>
-            <wp:cNvGraphicFramePr>
-              <a:graphicFrameLocks xmlns:a="http://schemas.openxmlformats.org/drawingml/2006/main" noChangeAspect="1"/>
-            </wp:cNvGraphicFramePr>
-            <a:graphic xmlns:a="http://schemas.openxmlformats.org/drawingml/2006/main">
-              <a:graphicData uri="http://schemas.openxmlformats.org/drawingml/2006/picture">
-                <pic:pic xmlns:pic="http://schemas.openxmlformats.org/drawingml/2006/picture">
-                  <pic:nvPicPr>
-                    <pic:cNvPr id="1" name=""/>
-                    <pic:cNvPicPr/>
-                  </pic:nvPicPr>
-                  <pic:blipFill>
-                    <a:blip r:embed="rId5"/>
-                    <a:stretch>
-                      <a:fillRect/>
-                    </a:stretch>
-                  </pic:blipFill>
-                  <pic:spPr>
-                    <a:xfrm>
-                      <a:off x="0" y="0"/>
-                      <a:ext cx="4116807" cy="1478812"/>
-                    </a:xfrm>
-                    <a:prstGeom prst="rect">
-                      <a:avLst/>
-                    </a:prstGeom>
-                  </pic:spPr>
-                </pic:pic>
-              </a:graphicData>
-            </a:graphic>
-          </wp:inline>
-        </w:drawing>
+      </w:pPr>
+      <w:r>
+        <w:rPr>
+          <w:color w:val="000000"/>
+          <w:sz w:val="26"/>
+          <w:szCs w:val="26"/>
+        </w:rPr>
+        <w:t xml:space="preserve">Link de GitHub: </w:t>
+      </w:r>
+      <w:r>
+        <w:rPr>
+          <w:color w:val="000000"/>
+          <w:sz w:val="26"/>
+          <w:szCs w:val="26"/>
+        </w:rPr>
+        <w:t>https://github.com/aleg001/Laboratorio7Assembler</w:t>
       </w:r>
     </w:p>
     <w:sectPr>
@@ -438,7 +339,7 @@
 </file>
 
 <file path=word/styles.xml><?xml version="1.0" encoding="utf-8"?>
-<w:styles xmlns:mc="http://schemas.openxmlformats.org/markup-compatibility/2006" xmlns:r="http://schemas.openxmlformats.org/officeDocument/2006/relationships" xmlns:w="http://schemas.openxmlformats.org/wordprocessingml/2006/main" xmlns:w14="http://schemas.microsoft.com/office/word/2010/wordml" xmlns:w15="http://schemas.microsoft.com/office/word/2012/wordml" xmlns:w16cex="http://schemas.microsoft.com/office/word/2018/wordml/cex" xmlns:w16cid="http://schemas.microsoft.com/office/word/2016/wordml/cid" xmlns:w16="http://schemas.microsoft.com/office/word/2018/wordml" xmlns:w16se="http://schemas.microsoft.com/office/word/2015/wordml/symex" mc:Ignorable="w14 w15 w16se w16cid w16 w16cex">
+<w:styles xmlns:mc="http://schemas.openxmlformats.org/markup-compatibility/2006" xmlns:r="http://schemas.openxmlformats.org/officeDocument/2006/relationships" xmlns:w="http://schemas.openxmlformats.org/wordprocessingml/2006/main" xmlns:w14="http://schemas.microsoft.com/office/word/2010/wordml" xmlns:w15="http://schemas.microsoft.com/office/word/2012/wordml" xmlns:w16cex="http://schemas.microsoft.com/office/word/2018/wordml/cex" xmlns:w16cid="http://schemas.microsoft.com/office/word/2016/wordml/cid" xmlns:w16="http://schemas.microsoft.com/office/word/2018/wordml" xmlns:w16sdtdh="http://schemas.microsoft.com/office/word/2020/wordml/sdtdatahash" xmlns:w16se="http://schemas.microsoft.com/office/word/2015/wordml/symex" mc:Ignorable="w14 w15 w16se w16cid w16 w16cex w16sdtdh">
   <w:docDefaults>
     <w:rPrDefault>
       <w:rPr>

</xml_diff>

<commit_message>
Se termina la documentación del Laboratorio
</commit_message>
<xml_diff>
--- a/Lab7Documentacion.docx
+++ b/Lab7Documentacion.docx
@@ -147,8 +147,17 @@
           <w:color w:val="000000"/>
           <w:lang w:val="es-GT"/>
         </w:rPr>
-        <w:t xml:space="preserve"> Assembler</w:t>
-      </w:r>
+        <w:t xml:space="preserve"> </w:t>
+      </w:r>
+      <w:proofErr w:type="spellStart"/>
+      <w:r>
+        <w:rPr>
+          <w:color w:val="000000"/>
+          <w:lang w:val="es-GT"/>
+        </w:rPr>
+        <w:t>Assembler</w:t>
+      </w:r>
+      <w:proofErr w:type="spellEnd"/>
     </w:p>
     <w:p>
       <w:pPr>
@@ -212,25 +221,47 @@
         <w:jc w:val="both"/>
         <w:rPr>
           <w:color w:val="000000"/>
-          <w:sz w:val="26"/>
-          <w:szCs w:val="26"/>
-        </w:rPr>
-      </w:pPr>
-      <w:r>
-        <w:rPr>
-          <w:color w:val="000000"/>
-          <w:sz w:val="26"/>
-          <w:szCs w:val="26"/>
-        </w:rPr>
-        <w:t xml:space="preserve">Como parte del curso de Organización de computadoras y Assembler se realiza el siguiente programa adjunto, </w:t>
-      </w:r>
-      <w:r>
-        <w:rPr>
-          <w:color w:val="000000"/>
-          <w:sz w:val="26"/>
-          <w:szCs w:val="26"/>
-        </w:rPr>
-        <w:t>el cual consiste en el manejo y desarrollo de arrays y cadenas en ARM, usando distintos modos de direccionamiento.</w:t>
+        </w:rPr>
+      </w:pPr>
+      <w:r>
+        <w:rPr>
+          <w:color w:val="000000"/>
+        </w:rPr>
+        <w:t xml:space="preserve">Como parte del curso de Organización de computadoras y </w:t>
+      </w:r>
+      <w:proofErr w:type="spellStart"/>
+      <w:r>
+        <w:rPr>
+          <w:color w:val="000000"/>
+        </w:rPr>
+        <w:t>Assembler</w:t>
+      </w:r>
+      <w:proofErr w:type="spellEnd"/>
+      <w:r>
+        <w:rPr>
+          <w:color w:val="000000"/>
+        </w:rPr>
+        <w:t xml:space="preserve"> se realiza el siguiente programa adjunto, </w:t>
+      </w:r>
+      <w:r>
+        <w:rPr>
+          <w:color w:val="000000"/>
+        </w:rPr>
+        <w:t xml:space="preserve">el cual consiste en el manejo y desarrollo de </w:t>
+      </w:r>
+      <w:proofErr w:type="spellStart"/>
+      <w:r>
+        <w:rPr>
+          <w:color w:val="000000"/>
+        </w:rPr>
+        <w:t>arrays</w:t>
+      </w:r>
+      <w:proofErr w:type="spellEnd"/>
+      <w:r>
+        <w:rPr>
+          <w:color w:val="000000"/>
+        </w:rPr>
+        <w:t xml:space="preserve"> y cadenas en ARM, usando distintos modos de direccionamiento.</w:t>
       </w:r>
     </w:p>
     <w:p>
@@ -238,15 +269,11 @@
         <w:jc w:val="both"/>
         <w:rPr>
           <w:color w:val="000000"/>
-          <w:sz w:val="26"/>
-          <w:szCs w:val="26"/>
-        </w:rPr>
-      </w:pPr>
-      <w:r>
-        <w:rPr>
-          <w:color w:val="000000"/>
-          <w:sz w:val="26"/>
-          <w:szCs w:val="26"/>
+        </w:rPr>
+      </w:pPr>
+      <w:r>
+        <w:rPr>
+          <w:color w:val="000000"/>
         </w:rPr>
         <w:t>Se presenta la problemática de una empresa en la cual se desea evaluar el desempeño de 10 empleados, divididos del 0-9 según su desempeño laboral. Cada empleado tiene un código almacenado en otro array.</w:t>
       </w:r>
@@ -256,17 +283,27 @@
         <w:jc w:val="both"/>
         <w:rPr>
           <w:color w:val="000000"/>
-          <w:sz w:val="26"/>
-          <w:szCs w:val="26"/>
-        </w:rPr>
-      </w:pPr>
-      <w:r>
-        <w:rPr>
-          <w:color w:val="000000"/>
-          <w:sz w:val="26"/>
-          <w:szCs w:val="26"/>
-        </w:rPr>
-        <w:t>Se desarrolló un programa con el nombre indicado en el pdf, además de comentar las partes necesarias del código; calcular valor promedio de calificaciones, mostrar la calificación que más se repite y la impresión de los empleados que tuvieron nota igual a 9.</w:t>
+        </w:rPr>
+      </w:pPr>
+      <w:r>
+        <w:rPr>
+          <w:color w:val="000000"/>
+        </w:rPr>
+        <w:t xml:space="preserve">Se desarrolló un programa con el nombre indicado en el </w:t>
+      </w:r>
+      <w:proofErr w:type="spellStart"/>
+      <w:r>
+        <w:rPr>
+          <w:color w:val="000000"/>
+        </w:rPr>
+        <w:t>pdf</w:t>
+      </w:r>
+      <w:proofErr w:type="spellEnd"/>
+      <w:r>
+        <w:rPr>
+          <w:color w:val="000000"/>
+        </w:rPr>
+        <w:t>, además de comentar las partes necesarias del código; calcular valor promedio de calificaciones, mostrar la calificación que más se repite y la impresión de los empleados que tuvieron nota igual a 9.</w:t>
       </w:r>
     </w:p>
     <w:p>
@@ -274,58 +311,342 @@
         <w:jc w:val="both"/>
         <w:rPr>
           <w:color w:val="000000"/>
-          <w:sz w:val="26"/>
-          <w:szCs w:val="26"/>
-        </w:rPr>
-      </w:pPr>
+        </w:rPr>
+      </w:pPr>
+      <w:r>
+        <w:rPr>
+          <w:color w:val="000000"/>
+        </w:rPr>
+        <w:t xml:space="preserve">Link de GitHub: </w:t>
+      </w:r>
+      <w:hyperlink r:id="rId4" w:history="1">
+        <w:r>
+          <w:rPr>
+            <w:rStyle w:val="Hipervnculo"/>
+          </w:rPr>
+          <w:t>https://github.com/aleg001/Laboratorio7Assembler</w:t>
+        </w:r>
+      </w:hyperlink>
     </w:p>
     <w:p>
       <w:pPr>
         <w:jc w:val="both"/>
         <w:rPr>
           <w:color w:val="000000"/>
-          <w:sz w:val="26"/>
-          <w:szCs w:val="26"/>
-        </w:rPr>
-      </w:pPr>
-      <w:r>
-        <w:rPr>
-          <w:color w:val="000000"/>
-          <w:sz w:val="26"/>
-          <w:szCs w:val="26"/>
-        </w:rPr>
-        <w:t>Evidencia del correcto funcionamiento:</w:t>
+          <w:u w:val="single"/>
+        </w:rPr>
+      </w:pPr>
+      <w:r>
+        <w:rPr>
+          <w:color w:val="000000"/>
+          <w:u w:val="single"/>
+        </w:rPr>
+        <w:t>Se cumple con encabezado:</w:t>
       </w:r>
     </w:p>
     <w:p>
       <w:pPr>
         <w:jc w:val="both"/>
         <w:rPr>
-          <w:color w:val="000000"/>
-          <w:sz w:val="26"/>
-          <w:szCs w:val="26"/>
-        </w:rPr>
-      </w:pPr>
+          <w:u w:val="single"/>
+        </w:rPr>
+      </w:pPr>
+      <w:r>
+        <w:rPr>
+          <w:u w:val="single"/>
+        </w:rPr>
+        <w:drawing>
+          <wp:inline distT="0" distB="0" distL="0" distR="0" wp14:anchorId="5D449B5E" wp14:editId="61244CCE">
+            <wp:extent cx="4576763" cy="1489203"/>
+            <wp:effectExtent l="0" t="0" r="0" b="0"/>
+            <wp:docPr id="1" name="Imagen 1"/>
+            <wp:cNvGraphicFramePr>
+              <a:graphicFrameLocks xmlns:a="http://schemas.openxmlformats.org/drawingml/2006/main" noChangeAspect="1"/>
+            </wp:cNvGraphicFramePr>
+            <a:graphic xmlns:a="http://schemas.openxmlformats.org/drawingml/2006/main">
+              <a:graphicData uri="http://schemas.openxmlformats.org/drawingml/2006/picture">
+                <pic:pic xmlns:pic="http://schemas.openxmlformats.org/drawingml/2006/picture">
+                  <pic:nvPicPr>
+                    <pic:cNvPr id="1" name=""/>
+                    <pic:cNvPicPr/>
+                  </pic:nvPicPr>
+                  <pic:blipFill rotWithShape="1">
+                    <a:blip r:embed="rId5"/>
+                    <a:srcRect l="1" r="441" b="47470"/>
+                    <a:stretch/>
+                  </pic:blipFill>
+                  <pic:spPr bwMode="auto">
+                    <a:xfrm>
+                      <a:off x="0" y="0"/>
+                      <a:ext cx="4582729" cy="1491144"/>
+                    </a:xfrm>
+                    <a:prstGeom prst="rect">
+                      <a:avLst/>
+                    </a:prstGeom>
+                    <a:ln>
+                      <a:noFill/>
+                    </a:ln>
+                    <a:extLst>
+                      <a:ext uri="{53640926-AAD7-44D8-BBD7-CCE9431645EC}">
+                        <a14:shadowObscured xmlns:a14="http://schemas.microsoft.com/office/drawing/2010/main"/>
+                      </a:ext>
+                    </a:extLst>
+                  </pic:spPr>
+                </pic:pic>
+              </a:graphicData>
+            </a:graphic>
+          </wp:inline>
+        </w:drawing>
+      </w:r>
+    </w:p>
+    <w:p>
+      <w:pPr>
+        <w:rPr>
+          <w:u w:val="single"/>
+        </w:rPr>
+      </w:pPr>
+      <w:r>
+        <w:rPr>
+          <w:u w:val="single"/>
+        </w:rPr>
+        <w:br w:type="page"/>
+      </w:r>
     </w:p>
     <w:p>
       <w:pPr>
         <w:jc w:val="both"/>
-      </w:pPr>
-      <w:r>
-        <w:rPr>
-          <w:color w:val="000000"/>
-          <w:sz w:val="26"/>
-          <w:szCs w:val="26"/>
-        </w:rPr>
-        <w:t xml:space="preserve">Link de GitHub: </w:t>
-      </w:r>
-      <w:r>
-        <w:rPr>
-          <w:color w:val="000000"/>
-          <w:sz w:val="26"/>
-          <w:szCs w:val="26"/>
-        </w:rPr>
-        <w:t>https://github.com/aleg001/Laboratorio7Assembler</w:t>
+        <w:rPr>
+          <w:u w:val="single"/>
+        </w:rPr>
+      </w:pPr>
+      <w:r>
+        <w:rPr>
+          <w:u w:val="single"/>
+        </w:rPr>
+        <w:lastRenderedPageBreak/>
+        <w:t xml:space="preserve">Se cumple con definición del </w:t>
+      </w:r>
+      <w:proofErr w:type="spellStart"/>
+      <w:r>
+        <w:rPr>
+          <w:u w:val="single"/>
+        </w:rPr>
+        <w:t>main</w:t>
+      </w:r>
+      <w:proofErr w:type="spellEnd"/>
+    </w:p>
+    <w:p>
+      <w:pPr>
+        <w:jc w:val="both"/>
+        <w:rPr>
+          <w:u w:val="single"/>
+        </w:rPr>
+      </w:pPr>
+      <w:r>
+        <w:rPr>
+          <w:u w:val="single"/>
+        </w:rPr>
+        <w:drawing>
+          <wp:inline distT="0" distB="0" distL="0" distR="0" wp14:anchorId="1B6D836C" wp14:editId="7AEA079C">
+            <wp:extent cx="5514975" cy="1591627"/>
+            <wp:effectExtent l="0" t="0" r="0" b="8890"/>
+            <wp:docPr id="2" name="Imagen 2"/>
+            <wp:cNvGraphicFramePr>
+              <a:graphicFrameLocks xmlns:a="http://schemas.openxmlformats.org/drawingml/2006/main" noChangeAspect="1"/>
+            </wp:cNvGraphicFramePr>
+            <a:graphic xmlns:a="http://schemas.openxmlformats.org/drawingml/2006/main">
+              <a:graphicData uri="http://schemas.openxmlformats.org/drawingml/2006/picture">
+                <pic:pic xmlns:pic="http://schemas.openxmlformats.org/drawingml/2006/picture">
+                  <pic:nvPicPr>
+                    <pic:cNvPr id="1" name=""/>
+                    <pic:cNvPicPr/>
+                  </pic:nvPicPr>
+                  <pic:blipFill rotWithShape="1">
+                    <a:blip r:embed="rId5"/>
+                    <a:srcRect t="54043" r="1798"/>
+                    <a:stretch/>
+                  </pic:blipFill>
+                  <pic:spPr bwMode="auto">
+                    <a:xfrm>
+                      <a:off x="0" y="0"/>
+                      <a:ext cx="5515453" cy="1591765"/>
+                    </a:xfrm>
+                    <a:prstGeom prst="rect">
+                      <a:avLst/>
+                    </a:prstGeom>
+                    <a:ln>
+                      <a:noFill/>
+                    </a:ln>
+                    <a:extLst>
+                      <a:ext uri="{53640926-AAD7-44D8-BBD7-CCE9431645EC}">
+                        <a14:shadowObscured xmlns:a14="http://schemas.microsoft.com/office/drawing/2010/main"/>
+                      </a:ext>
+                    </a:extLst>
+                  </pic:spPr>
+                </pic:pic>
+              </a:graphicData>
+            </a:graphic>
+          </wp:inline>
+        </w:drawing>
+      </w:r>
+    </w:p>
+    <w:p>
+      <w:pPr>
+        <w:jc w:val="both"/>
+        <w:rPr>
+          <w:u w:val="single"/>
+        </w:rPr>
+      </w:pPr>
+    </w:p>
+    <w:p>
+      <w:pPr>
+        <w:jc w:val="both"/>
+        <w:rPr>
+          <w:u w:val="single"/>
+        </w:rPr>
+      </w:pPr>
+      <w:r>
+        <w:rPr>
+          <w:u w:val="single"/>
+        </w:rPr>
+        <w:t>Se cumple con comentar cada parte del código:</w:t>
+      </w:r>
+    </w:p>
+    <w:p>
+      <w:pPr>
+        <w:jc w:val="both"/>
+        <w:rPr>
+          <w:u w:val="single"/>
+        </w:rPr>
+      </w:pPr>
+      <w:r>
+        <w:rPr>
+          <w:u w:val="single"/>
+        </w:rPr>
+        <w:drawing>
+          <wp:inline distT="0" distB="0" distL="0" distR="0" wp14:anchorId="5B3DF4CB" wp14:editId="1158DF7F">
+            <wp:extent cx="4582477" cy="4212116"/>
+            <wp:effectExtent l="0" t="0" r="8890" b="0"/>
+            <wp:docPr id="6" name="Imagen 6"/>
+            <wp:cNvGraphicFramePr>
+              <a:graphicFrameLocks xmlns:a="http://schemas.openxmlformats.org/drawingml/2006/main" noChangeAspect="1"/>
+            </wp:cNvGraphicFramePr>
+            <a:graphic xmlns:a="http://schemas.openxmlformats.org/drawingml/2006/main">
+              <a:graphicData uri="http://schemas.openxmlformats.org/drawingml/2006/picture">
+                <pic:pic xmlns:pic="http://schemas.openxmlformats.org/drawingml/2006/picture">
+                  <pic:nvPicPr>
+                    <pic:cNvPr id="1" name=""/>
+                    <pic:cNvPicPr/>
+                  </pic:nvPicPr>
+                  <pic:blipFill>
+                    <a:blip r:embed="rId6"/>
+                    <a:stretch>
+                      <a:fillRect/>
+                    </a:stretch>
+                  </pic:blipFill>
+                  <pic:spPr>
+                    <a:xfrm>
+                      <a:off x="0" y="0"/>
+                      <a:ext cx="4584303" cy="4213795"/>
+                    </a:xfrm>
+                    <a:prstGeom prst="rect">
+                      <a:avLst/>
+                    </a:prstGeom>
+                  </pic:spPr>
+                </pic:pic>
+              </a:graphicData>
+            </a:graphic>
+          </wp:inline>
+        </w:drawing>
+      </w:r>
+    </w:p>
+    <w:p>
+      <w:pPr>
+        <w:rPr>
+          <w:u w:val="single"/>
+        </w:rPr>
+      </w:pPr>
+      <w:r>
+        <w:rPr>
+          <w:u w:val="single"/>
+        </w:rPr>
+        <w:br w:type="page"/>
+      </w:r>
+    </w:p>
+    <w:p>
+      <w:pPr>
+        <w:jc w:val="both"/>
+        <w:rPr>
+          <w:u w:val="single"/>
+        </w:rPr>
+      </w:pPr>
+      <w:r>
+        <w:rPr>
+          <w:u w:val="single"/>
+        </w:rPr>
+        <w:t xml:space="preserve">Se cumple con definir el tipo de información de </w:t>
+      </w:r>
+      <w:proofErr w:type="spellStart"/>
+      <w:r>
+        <w:rPr>
+          <w:u w:val="single"/>
+        </w:rPr>
+        <w:t>arrays</w:t>
+      </w:r>
+      <w:proofErr w:type="spellEnd"/>
+      <w:r>
+        <w:rPr>
+          <w:u w:val="single"/>
+        </w:rPr>
+        <w:t xml:space="preserve"> de código y calificación:</w:t>
+      </w:r>
+    </w:p>
+    <w:p>
+      <w:pPr>
+        <w:jc w:val="both"/>
+        <w:rPr>
+          <w:u w:val="single"/>
+        </w:rPr>
+      </w:pPr>
+      <w:r>
+        <w:rPr>
+          <w:u w:val="single"/>
+        </w:rPr>
+        <w:drawing>
+          <wp:inline distT="0" distB="0" distL="0" distR="0" wp14:anchorId="4CD6C908" wp14:editId="60CAA8B7">
+            <wp:extent cx="5943600" cy="1558925"/>
+            <wp:effectExtent l="0" t="0" r="0" b="3175"/>
+            <wp:docPr id="4" name="Imagen 4"/>
+            <wp:cNvGraphicFramePr>
+              <a:graphicFrameLocks xmlns:a="http://schemas.openxmlformats.org/drawingml/2006/main" noChangeAspect="1"/>
+            </wp:cNvGraphicFramePr>
+            <a:graphic xmlns:a="http://schemas.openxmlformats.org/drawingml/2006/main">
+              <a:graphicData uri="http://schemas.openxmlformats.org/drawingml/2006/picture">
+                <pic:pic xmlns:pic="http://schemas.openxmlformats.org/drawingml/2006/picture">
+                  <pic:nvPicPr>
+                    <pic:cNvPr id="1" name=""/>
+                    <pic:cNvPicPr/>
+                  </pic:nvPicPr>
+                  <pic:blipFill>
+                    <a:blip r:embed="rId7"/>
+                    <a:stretch>
+                      <a:fillRect/>
+                    </a:stretch>
+                  </pic:blipFill>
+                  <pic:spPr>
+                    <a:xfrm>
+                      <a:off x="0" y="0"/>
+                      <a:ext cx="5943600" cy="1558925"/>
+                    </a:xfrm>
+                    <a:prstGeom prst="rect">
+                      <a:avLst/>
+                    </a:prstGeom>
+                  </pic:spPr>
+                </pic:pic>
+              </a:graphicData>
+            </a:graphic>
+          </wp:inline>
+        </w:drawing>
       </w:r>
     </w:p>
     <w:sectPr>

</xml_diff>